<commit_message>
Nummer opdateret på vejledermøde
</commit_message>
<xml_diff>
--- a/26-09-2016/26-9-2016-mødeindkaldelse.docx
+++ b/26-09-2016/26-9-2016-mødeindkaldelse.docx
@@ -13,10 +13,13 @@
         <w:t>ndkaldelse t</w:t>
       </w:r>
       <w:r>
-        <w:t>il gruppemøde/vejledermøde nr. 6</w:t>
+        <w:t xml:space="preserve">il </w:t>
       </w:r>
       <w:bookmarkStart w:id="0" w:name="_GoBack"/>
       <w:bookmarkEnd w:id="0"/>
+      <w:r>
+        <w:t>vejledermøde nr. 3</w:t>
+      </w:r>
     </w:p>
     <w:p/>
     <w:p>

</xml_diff>